<commit_message>
Filling out the installation codes
</commit_message>
<xml_diff>
--- a/docs/Statistics Project.docx
+++ b/docs/Statistics Project.docx
@@ -142,12 +142,105 @@
         </w:rPr>
         <w:t xml:space="preserve"> - </w:t>
       </w:r>
+      <w:hyperlink r:id="rId7" w:history="1">
+        <w:r>
+          <w:rPr>
+            <w:rStyle w:val="Hyperlink"/>
+            <w:lang w:val="en-US"/>
+          </w:rPr>
+          <w:t>https://huggingface.co/Qwen/Qwen2.5-1.5B-Instruct</w:t>
+        </w:r>
+      </w:hyperlink>
+    </w:p>
+    <w:p>
+      <w:pPr>
+        <w:rPr>
+          <w:lang w:val="en-US"/>
+        </w:rPr>
+      </w:pPr>
+    </w:p>
+    <w:p>
+      <w:pPr>
+        <w:rPr>
+          <w:lang w:val="en-US"/>
+        </w:rPr>
+      </w:pPr>
       <w:r>
         <w:rPr>
           <w:lang w:val="en-US"/>
         </w:rPr>
-        <w:t>https://huggingface.co/Qwen/Qwen2.5-1.5B-Instruct</w:t>
+        <w:t>Comparisons:</w:t>
       </w:r>
+    </w:p>
+    <w:p>
+      <w:pPr>
+        <w:pStyle w:val="ListParagraph"/>
+        <w:numPr>
+          <w:ilvl w:val="0"/>
+          <w:numId w:val="3"/>
+        </w:numPr>
+        <w:rPr>
+          <w:lang w:val="en-US"/>
+        </w:rPr>
+      </w:pPr>
+      <w:r>
+        <w:rPr>
+          <w:lang w:val="en-US"/>
+        </w:rPr>
+        <w:t>Charged vs uncharged</w:t>
+      </w:r>
+    </w:p>
+    <w:p>
+      <w:pPr>
+        <w:pStyle w:val="ListParagraph"/>
+        <w:numPr>
+          <w:ilvl w:val="0"/>
+          <w:numId w:val="3"/>
+        </w:numPr>
+        <w:rPr>
+          <w:lang w:val="en-US"/>
+        </w:rPr>
+      </w:pPr>
+      <w:r>
+        <w:rPr>
+          <w:lang w:val="en-US"/>
+        </w:rPr>
+        <w:t>With Acceleration (CoreML vs TensorRT) and without acceleration</w:t>
+      </w:r>
+    </w:p>
+    <w:p>
+      <w:pPr>
+        <w:rPr>
+          <w:lang w:val="en-US"/>
+        </w:rPr>
+      </w:pPr>
+    </w:p>
+    <w:p>
+      <w:pPr>
+        <w:rPr>
+          <w:lang w:val="en-US"/>
+        </w:rPr>
+      </w:pPr>
+    </w:p>
+    <w:p>
+      <w:pPr>
+        <w:rPr>
+          <w:lang w:val="en-US"/>
+        </w:rPr>
+      </w:pPr>
+      <w:r>
+        <w:rPr>
+          <w:lang w:val="en-US"/>
+        </w:rPr>
+        <w:t>Versions:</w:t>
+      </w:r>
+    </w:p>
+    <w:p>
+      <w:pPr>
+        <w:rPr>
+          <w:lang w:val="en-US"/>
+        </w:rPr>
+      </w:pPr>
     </w:p>
     <w:sectPr>
       <w:pgSz w:w="11906" w:h="16838"/>
@@ -387,11 +480,127 @@
       </w:rPr>
     </w:lvl>
   </w:abstractNum>
+  <w:abstractNum w:abstractNumId="2" w15:restartNumberingAfterBreak="0">
+    <w:nsid w:val="5DC80846"/>
+    <w:multiLevelType w:val="hybridMultilevel"/>
+    <w:tmpl w:val="3586E45A"/>
+    <w:lvl w:ilvl="0" w:tplc="04190001">
+      <w:start w:val="1"/>
+      <w:numFmt w:val="bullet"/>
+      <w:lvlText w:val=""/>
+      <w:lvlJc w:val="left"/>
+      <w:pPr>
+        <w:ind w:left="720" w:hanging="360"/>
+      </w:pPr>
+      <w:rPr>
+        <w:rFonts w:ascii="Symbol" w:hAnsi="Symbol" w:hint="default"/>
+      </w:rPr>
+    </w:lvl>
+    <w:lvl w:ilvl="1" w:tplc="04190003" w:tentative="1">
+      <w:start w:val="1"/>
+      <w:numFmt w:val="bullet"/>
+      <w:lvlText w:val="o"/>
+      <w:lvlJc w:val="left"/>
+      <w:pPr>
+        <w:ind w:left="1440" w:hanging="360"/>
+      </w:pPr>
+      <w:rPr>
+        <w:rFonts w:ascii="Courier New" w:hAnsi="Courier New" w:cs="Courier New" w:hint="default"/>
+      </w:rPr>
+    </w:lvl>
+    <w:lvl w:ilvl="2" w:tplc="04190005" w:tentative="1">
+      <w:start w:val="1"/>
+      <w:numFmt w:val="bullet"/>
+      <w:lvlText w:val=""/>
+      <w:lvlJc w:val="left"/>
+      <w:pPr>
+        <w:ind w:left="2160" w:hanging="360"/>
+      </w:pPr>
+      <w:rPr>
+        <w:rFonts w:ascii="Wingdings" w:hAnsi="Wingdings" w:hint="default"/>
+      </w:rPr>
+    </w:lvl>
+    <w:lvl w:ilvl="3" w:tplc="04190001" w:tentative="1">
+      <w:start w:val="1"/>
+      <w:numFmt w:val="bullet"/>
+      <w:lvlText w:val=""/>
+      <w:lvlJc w:val="left"/>
+      <w:pPr>
+        <w:ind w:left="2880" w:hanging="360"/>
+      </w:pPr>
+      <w:rPr>
+        <w:rFonts w:ascii="Symbol" w:hAnsi="Symbol" w:hint="default"/>
+      </w:rPr>
+    </w:lvl>
+    <w:lvl w:ilvl="4" w:tplc="04190003" w:tentative="1">
+      <w:start w:val="1"/>
+      <w:numFmt w:val="bullet"/>
+      <w:lvlText w:val="o"/>
+      <w:lvlJc w:val="left"/>
+      <w:pPr>
+        <w:ind w:left="3600" w:hanging="360"/>
+      </w:pPr>
+      <w:rPr>
+        <w:rFonts w:ascii="Courier New" w:hAnsi="Courier New" w:cs="Courier New" w:hint="default"/>
+      </w:rPr>
+    </w:lvl>
+    <w:lvl w:ilvl="5" w:tplc="04190005" w:tentative="1">
+      <w:start w:val="1"/>
+      <w:numFmt w:val="bullet"/>
+      <w:lvlText w:val=""/>
+      <w:lvlJc w:val="left"/>
+      <w:pPr>
+        <w:ind w:left="4320" w:hanging="360"/>
+      </w:pPr>
+      <w:rPr>
+        <w:rFonts w:ascii="Wingdings" w:hAnsi="Wingdings" w:hint="default"/>
+      </w:rPr>
+    </w:lvl>
+    <w:lvl w:ilvl="6" w:tplc="04190001" w:tentative="1">
+      <w:start w:val="1"/>
+      <w:numFmt w:val="bullet"/>
+      <w:lvlText w:val=""/>
+      <w:lvlJc w:val="left"/>
+      <w:pPr>
+        <w:ind w:left="5040" w:hanging="360"/>
+      </w:pPr>
+      <w:rPr>
+        <w:rFonts w:ascii="Symbol" w:hAnsi="Symbol" w:hint="default"/>
+      </w:rPr>
+    </w:lvl>
+    <w:lvl w:ilvl="7" w:tplc="04190003" w:tentative="1">
+      <w:start w:val="1"/>
+      <w:numFmt w:val="bullet"/>
+      <w:lvlText w:val="o"/>
+      <w:lvlJc w:val="left"/>
+      <w:pPr>
+        <w:ind w:left="5760" w:hanging="360"/>
+      </w:pPr>
+      <w:rPr>
+        <w:rFonts w:ascii="Courier New" w:hAnsi="Courier New" w:cs="Courier New" w:hint="default"/>
+      </w:rPr>
+    </w:lvl>
+    <w:lvl w:ilvl="8" w:tplc="04190005" w:tentative="1">
+      <w:start w:val="1"/>
+      <w:numFmt w:val="bullet"/>
+      <w:lvlText w:val=""/>
+      <w:lvlJc w:val="left"/>
+      <w:pPr>
+        <w:ind w:left="6480" w:hanging="360"/>
+      </w:pPr>
+      <w:rPr>
+        <w:rFonts w:ascii="Wingdings" w:hAnsi="Wingdings" w:hint="default"/>
+      </w:rPr>
+    </w:lvl>
+  </w:abstractNum>
   <w:num w:numId="1" w16cid:durableId="1441561065">
     <w:abstractNumId w:val="1"/>
   </w:num>
   <w:num w:numId="2" w16cid:durableId="2146849244">
     <w:abstractNumId w:val="0"/>
+  </w:num>
+  <w:num w:numId="3" w16cid:durableId="147719573">
+    <w:abstractNumId w:val="2"/>
   </w:num>
 </w:numbering>
 </file>

</xml_diff>